<commit_message>
Update AS 4 and Problem Set 2
</commit_message>
<xml_diff>
--- a/Assignment4_Markov_Decision_Process/Report/jcui43-analysis.docx
+++ b/Assignment4_Markov_Decision_Process/Report/jcui43-analysis.docx
@@ -91,37 +91,7 @@
     </w:p>
     <w:p>
       <w:r>
-        <w:t>The Frozen Lake environment is a grid-world where the agent's goal is to move from the top-left to the bottom-right grid cell. The environment includes safe cells and "holes." Falling into a hole ends the episode with no reward, while reaching the goal yields a reward of 1.</w:t>
-      </w:r>
-      <w:r>
-        <w:t xml:space="preserve"> </w:t>
-      </w:r>
-      <w:r>
-        <w:t>Each cell in the grid represents a distinct state. For a 4x4 grid, there are 16 states; for a 16x16 grid, there are 256 states.</w:t>
-      </w:r>
-      <w:r>
-        <w:t xml:space="preserve"> </w:t>
-      </w:r>
-      <w:r>
-        <w:t>The agent can move UP, LEFT, DOWN, or RIGHT. However, due to the environment's stochastic nature, the actual movement outcome is probabilistic: each action has a 0.33 probability of moving in the intended direction and 0.33 probabilities for the two perpendicular directions.</w:t>
-      </w:r>
-      <w:r>
-        <w:t xml:space="preserve"> </w:t>
-      </w:r>
-      <w:r>
-        <w:t>The agent receives a reward of 0 for falling into a hole and 1 for reaching the goal.</w:t>
-      </w:r>
-      <w:r>
-        <w:t xml:space="preserve"> </w:t>
-      </w:r>
-      <w:r>
-        <w:t>The optimal policy should maximize the probability of reaching the goal while minimizing the risk of falling into holes. This involves calculating the value of each action at each state, considering the stochastic movement.</w:t>
-      </w:r>
-      <w:r>
-        <w:t xml:space="preserve"> </w:t>
-      </w:r>
-      <w:r>
-        <w:t>Convergence in this problem would mean finding a stable policy where the expected rewards from each state under the policy do not change with further iterations of policy evaluation and improvement.</w:t>
+        <w:t>The Frozen Lake environment is a grid-world where the agent's goal is to move from the top-left to the bottom-right grid cell. The environment includes safe cells and "holes." Falling into a hole ends the episode with no reward, while reaching the goal yields a reward of 1. Each cell in the grid represents a distinct state. For a 4x4 grid, there are 16 states; for a 16x16 grid, there are 256 states. The agent can move UP, LEFT, DOWN, or RIGHT. However, due to the environment's stochastic nature, the actual movement outcome is probabilistic: each action has a 0.33 probability of moving in the intended direction and 0.33 probabilities for the two perpendicular directions. The agent receives a reward of 0 for falling into a hole and 1 for reaching the goal. The optimal policy should maximize the probability of reaching the goal while minimizing the risk of falling into holes. This involves calculating the value of each action at each state, considering the stochastic movement. Convergence in this problem would mean finding a stable policy where the expected rewards from each state under the policy do not change with further iterations of policy evaluation and improvement.</w:t>
       </w:r>
     </w:p>
     <w:p>
@@ -134,10 +104,7 @@
     </w:p>
     <w:p>
       <w:r>
-        <w:t>This is a non-grid world environment involving forest growth management. The agent must decide between cutting down the forest for immediate rewards or waiting for potentially larger future rewards.</w:t>
-      </w:r>
-      <w:r>
-        <w:t xml:space="preserve"> </w:t>
+        <w:t xml:space="preserve">This is a non-grid world environment involving forest growth management. The agent must decide between cutting down the forest for immediate rewards or waiting for potentially larger future rewards. </w:t>
       </w:r>
       <w:r>
         <w:t>Each</w:t>
@@ -210,19 +177,7 @@
     </w:p>
     <w:p>
       <w:r>
-        <w:t>The choice of CUT at any state guarantees a smaller, immediate reward but foregoes the chance of larger future rewards.</w:t>
-      </w:r>
-      <w:r>
-        <w:t xml:space="preserve"> </w:t>
-      </w:r>
-      <w:r>
-        <w:t>The optimal policy involves calculating long-term returns, factoring in the probabilities of forest growth and fire, to decide between CUT and WAIT at each state.</w:t>
-      </w:r>
-      <w:r>
-        <w:t xml:space="preserve"> </w:t>
-      </w:r>
-      <w:r>
-        <w:t>Convergence in Forest Management is reached when the policy stabilizes, with the expected long-term returns from each state remaining consistent upon further evaluations.</w:t>
+        <w:t>The choice of CUT at any state guarantees a smaller, immediate reward but foregoes the chance of larger future rewards. The optimal policy involves calculating long-term returns, factoring in the probabilities of forest growth and fire, to decide between CUT and WAIT at each state. Convergence in Forest Management is reached when the policy stabilizes, with the expected long-term returns from each state remaining consistent upon further evaluations.</w:t>
       </w:r>
     </w:p>
     <w:p>
@@ -238,10 +193,7 @@
     </w:p>
     <w:p>
       <w:r>
-        <w:t>B</w:t>
-      </w:r>
-      <w:r>
-        <w:t xml:space="preserve">oth the Frozen Lake and Forest Management scenarios involve decision-making under uncertainty, necessitating the development of policies that optimize expected rewards, with convergence achieved when these policies stabilize, marked by minimal changes in value </w:t>
+        <w:t xml:space="preserve">Both the Frozen Lake and Forest Management scenarios involve decision-making under uncertainty, necessitating the development of policies that optimize expected rewards, with convergence achieved when these policies stabilize, marked by minimal changes in value </w:t>
       </w:r>
       <w:r>
         <w:lastRenderedPageBreak/>
@@ -258,13 +210,7 @@
     </w:p>
     <w:p>
       <w:r>
-        <w:t>In the analysis of the Frozen Lake Markov Decision Problem, two distinct grid sizes are considered: a 4x4 and a 16x16 grid, with a primary focus on the 4x4 grid</w:t>
-      </w:r>
-      <w:r>
-        <w:t>.</w:t>
-      </w:r>
-      <w:r>
-        <w:t xml:space="preserve"> </w:t>
+        <w:t xml:space="preserve">In the analysis of the Frozen Lake Markov Decision Problem, two distinct grid sizes are considered: a 4x4 and a 16x16 grid, with a primary focus on the 4x4 grid. </w:t>
       </w:r>
       <w:r>
         <w:t xml:space="preserve">The 4x4 and 16x16 grid map was generated to have 4 and 42 </w:t>
@@ -276,13 +222,7 @@
         <w:t xml:space="preserve">, respectively, which can end the game. </w:t>
       </w:r>
       <w:r>
-        <w:t>The criterion for convergence in these models is established as the stabilization of rewards, indicating that a consistent policy has been achieved.</w:t>
-      </w:r>
-      <w:r>
-        <w:t xml:space="preserve"> </w:t>
-      </w:r>
-      <w:r>
-        <w:t>A critical parameter in this analysis is 'Epsilon' (</w:t>
+        <w:t>The criterion for convergence in these models is established as the stabilization of rewards, indicating that a consistent policy has been achieved. A critical parameter in this analysis is 'Epsilon' (</w:t>
       </w:r>
       <w:r>
         <w:rPr>
@@ -309,13 +249,7 @@
         <w:t>ϵ</w:t>
       </w:r>
       <w:r>
-        <w:t xml:space="preserve"> indicating a more stringent requirement for convergence.</w:t>
-      </w:r>
-      <w:r>
-        <w:t xml:space="preserve"> </w:t>
-      </w:r>
-      <w:r>
-        <w:t>Another primary parameter under consideration is the discount rate (</w:t>
+        <w:t xml:space="preserve"> indicating a more stringent requirement for convergence. Another primary parameter under consideration is the discount rate (</w:t>
       </w:r>
       <w:r>
         <w:rPr>
@@ -324,19 +258,7 @@
         <w:t>γ</w:t>
       </w:r>
       <w:r>
-        <w:t>)</w:t>
-      </w:r>
-      <w:r>
-        <w:t>,</w:t>
-      </w:r>
-      <w:r>
-        <w:t xml:space="preserve"> </w:t>
-      </w:r>
-      <w:r>
-        <w:t>which</w:t>
-      </w:r>
-      <w:r>
-        <w:t xml:space="preserve"> balances immediate versus future rewards.</w:t>
+        <w:t>), which balances immediate versus future rewards.</w:t>
       </w:r>
     </w:p>
     <w:p>
@@ -403,10 +325,7 @@
         <w:t>, while</w:t>
       </w:r>
       <w:r>
-        <w:t xml:space="preserve"> the reward is insensitive to changes in</w:t>
-      </w:r>
-      <w:r>
-        <w:t xml:space="preserve"> </w:t>
+        <w:t xml:space="preserve"> the reward is insensitive to changes in </w:t>
       </w:r>
       <w:r>
         <w:rPr>
@@ -459,12 +378,11 @@
             </w:pPr>
             <w:r>
               <w:rPr>
-                <w:b w:val="0"/>
                 <w:bCs/>
                 <w:noProof/>
               </w:rPr>
               <w:drawing>
-                <wp:anchor distT="0" distB="0" distL="114300" distR="114300" simplePos="0" relativeHeight="251847680" behindDoc="0" locked="0" layoutInCell="1" allowOverlap="1" wp14:anchorId="177FDE69" wp14:editId="7A66918D">
+                <wp:anchor distT="0" distB="0" distL="114300" distR="114300" simplePos="0" relativeHeight="251847680" behindDoc="0" locked="0" layoutInCell="1" allowOverlap="1" wp14:anchorId="177FDE69" wp14:editId="28B2B119">
                   <wp:simplePos x="0" y="0"/>
                   <wp:positionH relativeFrom="page">
                     <wp:posOffset>57785</wp:posOffset>
@@ -782,14 +700,7 @@
                 <w:b w:val="0"/>
                 <w:bCs/>
               </w:rPr>
-              <w:t>P</w:t>
-            </w:r>
-            <w:r>
-              <w:rPr>
-                <w:b w:val="0"/>
-                <w:bCs/>
-              </w:rPr>
-              <w:t>.I.</w:t>
+              <w:t>P.I.</w:t>
             </w:r>
             <w:r>
               <w:rPr>
@@ -876,14 +787,7 @@
           <w:b/>
           <w:bCs/>
         </w:rPr>
-        <w:t xml:space="preserve">. </w:t>
-      </w:r>
-      <w:r>
-        <w:rPr>
-          <w:b/>
-          <w:bCs/>
-        </w:rPr>
-        <w:t xml:space="preserve">Frozen Lake 4x4 </w:t>
+        <w:t xml:space="preserve">. Frozen Lake 4x4 </w:t>
       </w:r>
       <w:r>
         <w:rPr>
@@ -985,7 +889,6 @@
             </w:pPr>
             <w:r>
               <w:rPr>
-                <w:b w:val="0"/>
                 <w:bCs/>
                 <w:noProof/>
               </w:rPr>
@@ -1055,21 +958,7 @@
                 <w:b w:val="0"/>
                 <w:bCs/>
               </w:rPr>
-              <w:t xml:space="preserve">(a) V.I.: </w:t>
-            </w:r>
-            <w:r>
-              <w:rPr>
-                <w:b w:val="0"/>
-                <w:bCs/>
-              </w:rPr>
-              <w:t>Discount Rate</w:t>
-            </w:r>
-            <w:r>
-              <w:rPr>
-                <w:b w:val="0"/>
-                <w:bCs/>
-              </w:rPr>
-              <w:t xml:space="preserve"> vs. Reward</w:t>
+              <w:t>(a) V.I.: Discount Rate vs. Reward</w:t>
             </w:r>
           </w:p>
         </w:tc>
@@ -1095,7 +984,6 @@
             </w:pPr>
             <w:r>
               <w:rPr>
-                <w:b w:val="0"/>
                 <w:bCs/>
                 <w:noProof/>
               </w:rPr>
@@ -1178,14 +1066,7 @@
                 <w:b w:val="0"/>
                 <w:bCs/>
               </w:rPr>
-              <w:t xml:space="preserve">.I.: Discount Rate vs. </w:t>
-            </w:r>
-            <w:r>
-              <w:rPr>
-                <w:b w:val="0"/>
-                <w:bCs/>
-              </w:rPr>
-              <w:t xml:space="preserve">Converge </w:t>
+              <w:t xml:space="preserve">.I.: Discount Rate vs. Converge </w:t>
             </w:r>
             <w:proofErr w:type="spellStart"/>
             <w:r>
@@ -1227,7 +1108,6 @@
             </w:pPr>
             <w:r>
               <w:rPr>
-                <w:b w:val="0"/>
                 <w:bCs/>
                 <w:noProof/>
               </w:rPr>
@@ -1304,14 +1184,7 @@
                 <w:b w:val="0"/>
                 <w:bCs/>
               </w:rPr>
-              <w:t xml:space="preserve">.I.: Discount Rate vs. </w:t>
-            </w:r>
-            <w:r>
-              <w:rPr>
-                <w:b w:val="0"/>
-                <w:bCs/>
-              </w:rPr>
-              <w:t>Time</w:t>
+              <w:t>.I.: Discount Rate vs. Time</w:t>
             </w:r>
             <w:r>
               <w:rPr>
@@ -1434,14 +1307,7 @@
         <w:fldChar w:fldCharType="separate"/>
       </w:r>
       <w:r>
-        <w:t>F</w:t>
-      </w:r>
-      <w:r>
-        <w:rPr>
-          <w:color w:val="44546A" w:themeColor="text2"/>
-          <w:szCs w:val="18"/>
-        </w:rPr>
-        <w:t xml:space="preserve">igure </w:t>
+        <w:t xml:space="preserve">Figure </w:t>
       </w:r>
       <w:r>
         <w:rPr>
@@ -1486,10 +1352,7 @@
         <w:t xml:space="preserve"> summarizes the performance metrics for the two iteration strategies. In summary, a</w:t>
       </w:r>
       <w:r>
-        <w:t xml:space="preserve"> higher discount rate generally leads to more iterations and longer convergence times but results in higher rewards. This is because a larger</w:t>
-      </w:r>
-      <w:r>
-        <w:t xml:space="preserve"> </w:t>
+        <w:t xml:space="preserve"> higher discount rate generally leads to more iterations and longer convergence times but results in higher rewards. This is because a larger </w:t>
       </w:r>
       <w:r>
         <w:rPr>
@@ -1554,24 +1417,14 @@
             <w:r>
               <w:t xml:space="preserve">Figure </w:t>
             </w:r>
-            <w:r>
-              <w:fldChar w:fldCharType="begin"/>
-            </w:r>
-            <w:r>
-              <w:instrText xml:space="preserve"> SEQ Figure \* ARABIC </w:instrText>
-            </w:r>
-            <w:r>
-              <w:fldChar w:fldCharType="separate"/>
-            </w:r>
-            <w:r>
-              <w:rPr>
-                <w:noProof/>
-              </w:rPr>
-              <w:t>3</w:t>
-            </w:r>
-            <w:r>
-              <w:fldChar w:fldCharType="end"/>
-            </w:r>
+            <w:fldSimple w:instr=" SEQ Figure \* ARABIC ">
+              <w:r>
+                <w:rPr>
+                  <w:noProof/>
+                </w:rPr>
+                <w:t>3</w:t>
+              </w:r>
+            </w:fldSimple>
             <w:bookmarkEnd w:id="2"/>
             <w:r>
               <w:t>.</w:t>
@@ -1672,7 +1525,6 @@
             </w:pPr>
             <w:r>
               <w:rPr>
-                <w:b w:val="0"/>
                 <w:bCs/>
                 <w:noProof/>
               </w:rPr>
@@ -1799,7 +1651,6 @@
             </w:pPr>
             <w:r>
               <w:rPr>
-                <w:b w:val="0"/>
                 <w:bCs/>
                 <w:noProof/>
               </w:rPr>
@@ -1909,29 +1760,23 @@
         </w:tc>
       </w:tr>
       <w:tr>
+        <w:tblPrEx>
+          <w:jc w:val="center"/>
+        </w:tblPrEx>
         <w:trPr>
-          <w:cnfStyle w:val="100000000000" w:firstRow="1" w:lastRow="0" w:firstColumn="0" w:lastColumn="0" w:oddVBand="0" w:evenVBand="0" w:oddHBand="0" w:evenHBand="0" w:firstRowFirstColumn="0" w:firstRowLastColumn="0" w:lastRowFirstColumn="0" w:lastRowLastColumn="0"/>
           <w:trHeight w:val="177"/>
         </w:trPr>
         <w:tc>
           <w:tcPr>
             <w:tcW w:w="0" w:type="auto"/>
             <w:vMerge/>
-            <w:tcBorders>
-              <w:top w:val="none" w:sz="0" w:space="0" w:color="auto"/>
-              <w:left w:val="none" w:sz="0" w:space="0" w:color="auto"/>
-              <w:bottom w:val="none" w:sz="0" w:space="0" w:color="auto"/>
-              <w:right w:val="none" w:sz="0" w:space="0" w:color="auto"/>
-              <w:tl2br w:val="none" w:sz="0" w:space="0" w:color="auto"/>
-              <w:tr2bl w:val="none" w:sz="0" w:space="0" w:color="auto"/>
-            </w:tcBorders>
             <w:vAlign w:val="bottom"/>
           </w:tcPr>
           <w:p>
             <w:pPr>
               <w:jc w:val="center"/>
               <w:rPr>
-                <w:b w:val="0"/>
+                <w:b/>
                 <w:bCs/>
                 <w:noProof/>
               </w:rPr>
@@ -1942,14 +1787,6 @@
           <w:tcPr>
             <w:tcW w:w="0" w:type="auto"/>
             <w:gridSpan w:val="2"/>
-            <w:tcBorders>
-              <w:top w:val="none" w:sz="0" w:space="0" w:color="auto"/>
-              <w:left w:val="none" w:sz="0" w:space="0" w:color="auto"/>
-              <w:bottom w:val="none" w:sz="0" w:space="0" w:color="auto"/>
-              <w:right w:val="none" w:sz="0" w:space="0" w:color="auto"/>
-              <w:tl2br w:val="none" w:sz="0" w:space="0" w:color="auto"/>
-              <w:tr2bl w:val="none" w:sz="0" w:space="0" w:color="auto"/>
-            </w:tcBorders>
             <w:vAlign w:val="bottom"/>
           </w:tcPr>
           <w:p>
@@ -1962,27 +1799,14 @@
             <w:r>
               <w:t xml:space="preserve">Figure </w:t>
             </w:r>
-            <w:r>
-              <w:fldChar w:fldCharType="begin"/>
-            </w:r>
-            <w:r>
-              <w:instrText xml:space="preserve"> SEQ Figure \* ARABIC </w:instrText>
-            </w:r>
-            <w:r>
-              <w:fldChar w:fldCharType="separate"/>
-            </w:r>
-            <w:r>
-              <w:rPr>
-                <w:noProof/>
-              </w:rPr>
-              <w:t>4</w:t>
-            </w:r>
-            <w:r>
-              <w:rPr>
-                <w:noProof/>
-              </w:rPr>
-              <w:fldChar w:fldCharType="end"/>
-            </w:r>
+            <w:fldSimple w:instr=" SEQ Figure \* ARABIC ">
+              <w:r>
+                <w:rPr>
+                  <w:noProof/>
+                </w:rPr>
+                <w:t>4</w:t>
+              </w:r>
+            </w:fldSimple>
             <w:bookmarkEnd w:id="3"/>
             <w:r>
               <w:t xml:space="preserve">. </w:t>
@@ -2074,10 +1898,6 @@
         <w:t>F</w:t>
       </w:r>
       <w:r>
-        <w:rPr>
-          <w:color w:val="44546A" w:themeColor="text2"/>
-          <w:szCs w:val="18"/>
-        </w:rPr>
         <w:t xml:space="preserve">igure </w:t>
       </w:r>
       <w:r>
@@ -2090,13 +1910,7 @@
         <w:fldChar w:fldCharType="end"/>
       </w:r>
       <w:r>
-        <w:t xml:space="preserve">, is a </w:t>
-      </w:r>
-      <w:r>
-        <w:t>key</w:t>
-      </w:r>
-      <w:r>
-        <w:t xml:space="preserve"> finding. </w:t>
+        <w:t xml:space="preserve">, is a key finding. </w:t>
       </w:r>
       <w:r>
         <w:t xml:space="preserve">The rewards from Q-Learning are also </w:t>
@@ -2113,10 +1927,7 @@
         <w:t xml:space="preserve">It demonstrates that despite their different </w:t>
       </w:r>
       <w:r>
-        <w:t>operational mechanisms, all three algorithms are capable of effectively identifying the optimal strategy in the Frozen Lake environment. This consistency underscores the deterministic nature of the optimal solution within this stochastic setting.</w:t>
-      </w:r>
-      <w:r>
-        <w:t xml:space="preserve"> </w:t>
+        <w:t xml:space="preserve">operational mechanisms, all three algorithms are capable of effectively identifying the optimal strategy in the Frozen Lake environment. This consistency underscores the deterministic nature of the optimal solution within this stochastic setting. </w:t>
       </w:r>
       <w:r>
         <w:fldChar w:fldCharType="begin"/>
@@ -2254,24 +2065,14 @@
             <w:r>
               <w:t xml:space="preserve">igure </w:t>
             </w:r>
-            <w:r>
-              <w:fldChar w:fldCharType="begin"/>
-            </w:r>
-            <w:r>
-              <w:instrText xml:space="preserve"> SEQ Figure \* ARABIC </w:instrText>
-            </w:r>
-            <w:r>
-              <w:fldChar w:fldCharType="separate"/>
-            </w:r>
-            <w:r>
-              <w:rPr>
-                <w:noProof/>
-              </w:rPr>
-              <w:t>5</w:t>
-            </w:r>
-            <w:r>
-              <w:fldChar w:fldCharType="end"/>
-            </w:r>
+            <w:fldSimple w:instr=" SEQ Figure \* ARABIC ">
+              <w:r>
+                <w:rPr>
+                  <w:noProof/>
+                </w:rPr>
+                <w:t>5</w:t>
+              </w:r>
+            </w:fldSimple>
             <w:bookmarkEnd w:id="4"/>
             <w:r>
               <w:t xml:space="preserve">. </w:t>
@@ -2301,7 +2102,6 @@
             </w:pPr>
             <w:r>
               <w:rPr>
-                <w:b w:val="0"/>
                 <w:bCs/>
                 <w:noProof/>
               </w:rPr>
@@ -2436,7 +2236,6 @@
             </w:pPr>
             <w:r>
               <w:rPr>
-                <w:b w:val="0"/>
                 <w:bCs/>
                 <w:noProof/>
               </w:rPr>
@@ -2553,29 +2352,23 @@
         </w:tc>
       </w:tr>
       <w:tr>
+        <w:tblPrEx>
+          <w:jc w:val="center"/>
+        </w:tblPrEx>
         <w:trPr>
-          <w:cnfStyle w:val="100000000000" w:firstRow="1" w:lastRow="0" w:firstColumn="0" w:lastColumn="0" w:oddVBand="0" w:evenVBand="0" w:oddHBand="0" w:evenHBand="0" w:firstRowFirstColumn="0" w:firstRowLastColumn="0" w:lastRowFirstColumn="0" w:lastRowLastColumn="0"/>
           <w:trHeight w:val="20"/>
         </w:trPr>
         <w:tc>
           <w:tcPr>
             <w:tcW w:w="0" w:type="auto"/>
             <w:vMerge/>
-            <w:tcBorders>
-              <w:top w:val="none" w:sz="0" w:space="0" w:color="auto"/>
-              <w:left w:val="none" w:sz="0" w:space="0" w:color="auto"/>
-              <w:bottom w:val="none" w:sz="0" w:space="0" w:color="auto"/>
-              <w:right w:val="none" w:sz="0" w:space="0" w:color="auto"/>
-              <w:tl2br w:val="none" w:sz="0" w:space="0" w:color="auto"/>
-              <w:tr2bl w:val="none" w:sz="0" w:space="0" w:color="auto"/>
-            </w:tcBorders>
             <w:vAlign w:val="bottom"/>
           </w:tcPr>
           <w:p>
             <w:pPr>
               <w:jc w:val="center"/>
               <w:rPr>
-                <w:b w:val="0"/>
+                <w:b/>
                 <w:bCs/>
                 <w:noProof/>
               </w:rPr>
@@ -2586,14 +2379,6 @@
           <w:tcPr>
             <w:tcW w:w="0" w:type="auto"/>
             <w:gridSpan w:val="2"/>
-            <w:tcBorders>
-              <w:top w:val="none" w:sz="0" w:space="0" w:color="auto"/>
-              <w:left w:val="none" w:sz="0" w:space="0" w:color="auto"/>
-              <w:bottom w:val="none" w:sz="0" w:space="0" w:color="auto"/>
-              <w:right w:val="none" w:sz="0" w:space="0" w:color="auto"/>
-              <w:tl2br w:val="none" w:sz="0" w:space="0" w:color="auto"/>
-              <w:tr2bl w:val="none" w:sz="0" w:space="0" w:color="auto"/>
-            </w:tcBorders>
             <w:vAlign w:val="bottom"/>
           </w:tcPr>
           <w:p>
@@ -2606,27 +2391,14 @@
             <w:r>
               <w:t xml:space="preserve">Figure </w:t>
             </w:r>
-            <w:r>
-              <w:fldChar w:fldCharType="begin"/>
-            </w:r>
-            <w:r>
-              <w:instrText xml:space="preserve"> SEQ Figure \* ARABIC </w:instrText>
-            </w:r>
-            <w:r>
-              <w:fldChar w:fldCharType="separate"/>
-            </w:r>
-            <w:r>
-              <w:rPr>
-                <w:noProof/>
-              </w:rPr>
-              <w:t>6</w:t>
-            </w:r>
-            <w:r>
-              <w:rPr>
-                <w:noProof/>
-              </w:rPr>
-              <w:fldChar w:fldCharType="end"/>
-            </w:r>
+            <w:fldSimple w:instr=" SEQ Figure \* ARABIC ">
+              <w:r>
+                <w:rPr>
+                  <w:noProof/>
+                </w:rPr>
+                <w:t>6</w:t>
+              </w:r>
+            </w:fldSimple>
             <w:bookmarkEnd w:id="5"/>
             <w:r>
               <w:t xml:space="preserve">. </w:t>
@@ -2671,16 +2443,7 @@
         <w:t xml:space="preserve"> summarizes</w:t>
       </w:r>
       <w:r>
-        <w:t xml:space="preserve"> the parametric analysis results. </w:t>
-      </w:r>
-      <w:r>
-        <w:t>The trend of lower iterations leading to quicker but less rewarding convergence is attributed to insufficient exploration, preventing the algorithm from discovering more rewarding paths. Similarly, a lower discount rate speeds up convergence by focusing on immediate rewards but at the cost of potentially higher future gains. A higher rate, conversely, places greater emphasis on future rewards, leading to more extensive exploration and higher eventual rewards, albeit with increased convergence time.</w:t>
-      </w:r>
-      <w:r>
-        <w:t xml:space="preserve"> </w:t>
-      </w:r>
-      <w:r>
-        <w:t xml:space="preserve">The role of a higher alpha value in achieving greater rewards, despite requiring more time, lies in its capacity to rapidly assimilate new information, crucial in the dynamic Frozen Lake environment. </w:t>
+        <w:t xml:space="preserve"> the parametric analysis results. The trend of lower iterations leading to quicker but less rewarding convergence is attributed to insufficient exploration, preventing the algorithm from discovering more rewarding paths. Similarly, a lower discount rate speeds up convergence by focusing on immediate rewards but at the cost of potentially higher future gains. A higher rate, conversely, places greater emphasis on future rewards, leading to more extensive exploration and higher eventual rewards, albeit with increased convergence time. The role of a higher alpha value in achieving greater rewards, despite requiring more time, lies in its capacity to rapidly assimilate new information, crucial in the dynamic Frozen Lake environment. </w:t>
       </w:r>
       <w:r>
         <w:t>Lastly, an increased decay rate, by prolonging the exploration phase, eventually leads to higher rewards, emphasizing the importance of balancing exploration and exploitation. In contrast, a lower decay rate can result in faster convergence but with the potential drawback of trapping the algorithm in local optima</w:t>
@@ -2953,6 +2716,12 @@
       </w:r>
     </w:p>
     <w:p>
+      <w:pPr>
+        <w:rPr>
+          <w:rFonts w:eastAsiaTheme="minorEastAsia" w:hint="eastAsia"/>
+          <w:lang w:eastAsia="zh-CN"/>
+        </w:rPr>
+      </w:pPr>
       <w:r>
         <w:t xml:space="preserve">The transition from a 4x4 to a 16x16 state environment in the Frozen Lake problem highlights </w:t>
       </w:r>
@@ -2981,8 +2750,8 @@
         <w:tblLook w:val="04A0" w:firstRow="1" w:lastRow="0" w:firstColumn="1" w:lastColumn="0" w:noHBand="0" w:noVBand="1"/>
       </w:tblPr>
       <w:tblGrid>
-        <w:gridCol w:w="2758"/>
-        <w:gridCol w:w="2757"/>
+        <w:gridCol w:w="2763"/>
+        <w:gridCol w:w="2752"/>
         <w:gridCol w:w="4565"/>
       </w:tblGrid>
       <w:tr>
@@ -3011,7 +2780,6 @@
             </w:pPr>
             <w:r>
               <w:rPr>
-                <w:b w:val="0"/>
                 <w:bCs/>
                 <w:noProof/>
               </w:rPr>
@@ -3087,14 +2855,7 @@
                 <w:b w:val="0"/>
                 <w:bCs/>
               </w:rPr>
-              <w:t>.I</w:t>
-            </w:r>
-            <w:r>
-              <w:rPr>
-                <w:b w:val="0"/>
-                <w:bCs/>
-              </w:rPr>
-              <w:t>. and P.I. Policy</w:t>
+              <w:t>.I. and P.I. Policy</w:t>
             </w:r>
           </w:p>
         </w:tc>
@@ -3121,7 +2882,7 @@
                 <w:noProof/>
               </w:rPr>
               <w:drawing>
-                <wp:anchor distT="0" distB="0" distL="114300" distR="114300" simplePos="0" relativeHeight="251878400" behindDoc="0" locked="0" layoutInCell="1" allowOverlap="1" wp14:anchorId="45A8599A" wp14:editId="71D84A2A">
+                <wp:anchor distT="0" distB="0" distL="114300" distR="114300" simplePos="0" relativeHeight="251890688" behindDoc="0" locked="0" layoutInCell="1" allowOverlap="1" wp14:anchorId="3AB02149" wp14:editId="31306580">
                   <wp:simplePos x="0" y="0"/>
                   <wp:positionH relativeFrom="page">
                     <wp:align>center</wp:align>
@@ -3129,10 +2890,10 @@
                   <wp:positionV relativeFrom="paragraph">
                     <wp:posOffset>0</wp:posOffset>
                   </wp:positionV>
-                  <wp:extent cx="1385124" cy="1371600"/>
-                  <wp:effectExtent l="0" t="0" r="5715" b="0"/>
+                  <wp:extent cx="1380744" cy="1370049"/>
+                  <wp:effectExtent l="0" t="0" r="0" b="1905"/>
                   <wp:wrapTopAndBottom/>
-                  <wp:docPr id="623818248" name="Picture 21"/>
+                  <wp:docPr id="590697814" name="Picture 1"/>
                   <wp:cNvGraphicFramePr>
                     <a:graphicFrameLocks xmlns:a="http://schemas.openxmlformats.org/drawingml/2006/main" noChangeAspect="1"/>
                   </wp:cNvGraphicFramePr>
@@ -3140,7 +2901,7 @@
                     <a:graphicData uri="http://schemas.openxmlformats.org/drawingml/2006/picture">
                       <pic:pic xmlns:pic="http://schemas.openxmlformats.org/drawingml/2006/picture">
                         <pic:nvPicPr>
-                          <pic:cNvPr id="0" name="Picture 22"/>
+                          <pic:cNvPr id="0" name="Picture 2"/>
                           <pic:cNvPicPr>
                             <a:picLocks noChangeAspect="1" noChangeArrowheads="1"/>
                           </pic:cNvPicPr>
@@ -3161,7 +2922,7 @@
                         <pic:spPr bwMode="auto">
                           <a:xfrm>
                             <a:off x="0" y="0"/>
-                            <a:ext cx="1385124" cy="1371600"/>
+                            <a:ext cx="1380744" cy="1370049"/>
                           </a:xfrm>
                           <a:prstGeom prst="rect">
                             <a:avLst/>
@@ -3171,10 +2932,10 @@
                       </pic:pic>
                     </a:graphicData>
                   </a:graphic>
-                  <wp14:sizeRelH relativeFrom="page">
+                  <wp14:sizeRelH relativeFrom="margin">
                     <wp14:pctWidth>0</wp14:pctWidth>
                   </wp14:sizeRelH>
-                  <wp14:sizeRelV relativeFrom="page">
+                  <wp14:sizeRelV relativeFrom="margin">
                     <wp14:pctHeight>0</wp14:pctHeight>
                   </wp14:sizeRelV>
                 </wp:anchor>
@@ -3235,7 +2996,6 @@
             </w:pPr>
             <w:r>
               <w:rPr>
-                <w:b w:val="0"/>
                 <w:bCs/>
                 <w:noProof/>
               </w:rPr>
@@ -3440,16 +3200,7 @@
         <w:t>The necessity for different reward setups in the 20 and 500 states scenarios stems from the need to reflect the increased complexity and decision-making scope in larger state spaces. In larger environments, such as the 500 states scenario, the potential for future rewards is greater, warranting a higher reward structure (R1 and R2). Additionally, the lower probability of forest growth (P) in the 500 states scenario models the increased uncertainty and risk associated with managing a larger forest, making the decision-making process more intricate.</w:t>
       </w:r>
       <w:r>
-        <w:t xml:space="preserve"> </w:t>
-      </w:r>
-      <w:r>
-        <w:t xml:space="preserve">The Forest Management problem in both scenarios was analyzed using Value Iteration, Policy Iteration, and Q-Learning. A consistent convergence strategy </w:t>
-      </w:r>
-      <w:r>
-        <w:t xml:space="preserve">as Frozen Lake problem </w:t>
-      </w:r>
-      <w:r>
-        <w:t>was employed across all algorithms, utilizing a constant epsilon (</w:t>
+        <w:t xml:space="preserve"> The Forest Management problem in both scenarios was analyzed using Value Iteration, Policy Iteration, and Q-Learning. A consistent convergence strategy as Frozen Lake problem was employed across all algorithms, utilizing a constant epsilon (</w:t>
       </w:r>
       <w:r>
         <w:rPr>
@@ -3547,13 +3298,13 @@
           <w:rFonts w:eastAsiaTheme="minorEastAsia"/>
           <w:lang w:eastAsia="zh-CN"/>
         </w:rPr>
+        <w:instrText xml:space="preserve"> \* MERGEFORMAT </w:instrText>
       </w:r>
       <w:r>
         <w:rPr>
           <w:rFonts w:eastAsiaTheme="minorEastAsia"/>
           <w:lang w:eastAsia="zh-CN"/>
         </w:rPr>
-        <w:instrText xml:space="preserve"> \* MERGEFORMAT </w:instrText>
       </w:r>
       <w:r>
         <w:rPr>
@@ -3605,54 +3356,41 @@
         <w:rPr>
           <w:rFonts w:hint="eastAsia"/>
         </w:rPr>
-        <w:t xml:space="preserve"> </w:t>
-      </w:r>
-      <w:r>
-        <w:rPr>
-          <w:rFonts w:hint="eastAsia"/>
-        </w:rPr>
-        <w:t>γ</w:t>
+        <w:t xml:space="preserve"> γ</w:t>
       </w:r>
       <w:r>
         <w:rPr>
           <w:rFonts w:eastAsiaTheme="minorEastAsia"/>
           <w:lang w:eastAsia="zh-CN"/>
         </w:rPr>
-        <w:t xml:space="preserve"> </w:t>
+        <w:t xml:space="preserve"> values. However, Value Iteration requires more iterations to converge but less time overall, whereas Policy Iteration converges</w:t>
       </w:r>
       <w:r>
         <w:rPr>
           <w:rFonts w:eastAsiaTheme="minorEastAsia"/>
           <w:lang w:eastAsia="zh-CN"/>
         </w:rPr>
-        <w:t>values. However, Value Iteration requires more iterations to converge but less time overall, whereas Policy Iteration converges</w:t>
+        <w:t xml:space="preserve"> with fewer iterations but takes more time.</w:t>
       </w:r>
       <w:r>
         <w:rPr>
           <w:rFonts w:eastAsiaTheme="minorEastAsia"/>
           <w:lang w:eastAsia="zh-CN"/>
         </w:rPr>
-        <w:t xml:space="preserve"> with fewer iterations but takes more time.</w:t>
+        <w:t xml:space="preserve"> </w:t>
       </w:r>
       <w:r>
         <w:rPr>
           <w:rFonts w:eastAsiaTheme="minorEastAsia"/>
           <w:lang w:eastAsia="zh-CN"/>
         </w:rPr>
-        <w:t xml:space="preserve"> </w:t>
-      </w:r>
-      <w:r>
-        <w:rPr>
-          <w:rFonts w:eastAsiaTheme="minorEastAsia"/>
-          <w:lang w:eastAsia="zh-CN"/>
-        </w:rPr>
         <w:t>This similarity in trends between the Frozen Lake and Forest Management problems can be attributed to the fundamental mechanics of the algorithms. Value Iteration's iterative approach, though requiring more iterations, involves simpler computations per iteration, making it quicker overall. Policy Iteration, with its complex policy evaluation steps, converges in fewer iterations but takes longer due to the increased computational complexity in each iteration.</w:t>
       </w:r>
     </w:p>
     <w:p>
       <w:pPr>
         <w:rPr>
-          <w:rFonts w:eastAsiaTheme="minorEastAsia" w:hint="eastAsia"/>
+          <w:rFonts w:eastAsiaTheme="minorEastAsia"/>
           <w:lang w:eastAsia="zh-CN"/>
         </w:rPr>
       </w:pPr>
@@ -3699,7 +3437,6 @@
             </w:pPr>
             <w:r>
               <w:rPr>
-                <w:b w:val="0"/>
                 <w:bCs/>
                 <w:noProof/>
               </w:rPr>
@@ -4128,7 +3865,6 @@
             </w:pPr>
             <w:r>
               <w:rPr>
-                <w:b w:val="0"/>
                 <w:bCs/>
                 <w:noProof/>
               </w:rPr>
@@ -4231,12 +3967,11 @@
             </w:pPr>
             <w:r>
               <w:rPr>
-                <w:b w:val="0"/>
                 <w:bCs/>
                 <w:noProof/>
               </w:rPr>
               <w:drawing>
-                <wp:anchor distT="0" distB="0" distL="114300" distR="114300" simplePos="0" relativeHeight="251888640" behindDoc="0" locked="0" layoutInCell="1" allowOverlap="1" wp14:anchorId="34A99445" wp14:editId="3E7C594B">
+                <wp:anchor distT="0" distB="0" distL="114300" distR="114300" simplePos="0" relativeHeight="251888640" behindDoc="0" locked="0" layoutInCell="1" allowOverlap="1" wp14:anchorId="34A99445" wp14:editId="46F49CCE">
                   <wp:simplePos x="0" y="0"/>
                   <wp:positionH relativeFrom="page">
                     <wp:align>center</wp:align>
@@ -4381,35 +4116,7 @@
           <w:b/>
           <w:bCs/>
         </w:rPr>
-        <w:t>Optimum</w:t>
-      </w:r>
-      <w:r>
-        <w:rPr>
-          <w:b/>
-          <w:bCs/>
-        </w:rPr>
-        <w:t xml:space="preserve"> Polic</w:t>
-      </w:r>
-      <w:r>
-        <w:rPr>
-          <w:b/>
-          <w:bCs/>
-        </w:rPr>
-        <w:t>ies</w:t>
-      </w:r>
-      <w:r>
-        <w:rPr>
-          <w:b/>
-          <w:bCs/>
-        </w:rPr>
-        <w:t xml:space="preserve"> </w:t>
-      </w:r>
-      <w:r>
-        <w:rPr>
-          <w:b/>
-          <w:bCs/>
-        </w:rPr>
-        <w:t>from Different Algorithms</w:t>
+        <w:t>Optimum Policies from Different Algorithms</w:t>
       </w:r>
     </w:p>
     <w:p>
@@ -4430,18 +4137,12 @@
     </w:p>
     <w:p>
       <w:r>
-        <w:t xml:space="preserve">- </w:t>
-      </w:r>
-      <w:r>
-        <w:t>Iterations: Determines how many times the algorithm updates its knowledge base. Higher iterations allow for more comprehensive exploration and learning from the environment.</w:t>
+        <w:t>- Iterations: Determines how many times the algorithm updates its knowledge base. Higher iterations allow for more comprehensive exploration and learning from the environment.</w:t>
       </w:r>
     </w:p>
     <w:p>
       <w:r>
-        <w:t xml:space="preserve">- </w:t>
-      </w:r>
-      <w:r>
-        <w:t>Epsilon (</w:t>
+        <w:t>- Epsilon (</w:t>
       </w:r>
       <w:r>
         <w:rPr>
@@ -4455,10 +4156,7 @@
     </w:p>
     <w:p>
       <w:r>
-        <w:t xml:space="preserve">- </w:t>
-      </w:r>
-      <w:r>
-        <w:t xml:space="preserve">Epsilon Decay: Controls the rate at which </w:t>
+        <w:t xml:space="preserve">- Epsilon Decay: Controls the rate at which </w:t>
       </w:r>
       <w:r>
         <w:rPr>
@@ -4472,10 +4170,7 @@
     </w:p>
     <w:p>
       <w:r>
-        <w:t xml:space="preserve">- </w:t>
-      </w:r>
-      <w:r>
-        <w:t>Alpha Decay: Influences how quickly the learning rate (alpha) decreases, impacting the incorporation of new information over time.</w:t>
+        <w:t>- Alpha Decay: Influences how quickly the learning rate (alpha) decreases, impacting the incorporation of new information over time.</w:t>
       </w:r>
     </w:p>
     <w:p>
@@ -4489,36 +4184,29 @@
     <w:p>
       <w:pPr>
         <w:rPr>
-          <w:rFonts w:eastAsiaTheme="minorEastAsia" w:hint="eastAsia"/>
-          <w:lang w:eastAsia="zh-CN"/>
-        </w:rPr>
-      </w:pPr>
-      <w:r>
-        <w:rPr>
           <w:rFonts w:eastAsiaTheme="minorEastAsia"/>
           <w:lang w:eastAsia="zh-CN"/>
         </w:rPr>
-        <w:fldChar w:fldCharType="begin"/>
-      </w:r>
+      </w:pPr>
       <w:r>
         <w:rPr>
           <w:rFonts w:eastAsiaTheme="minorEastAsia"/>
           <w:lang w:eastAsia="zh-CN"/>
         </w:rPr>
-        <w:instrText xml:space="preserve"> REF _Ref151925503 \h </w:instrText>
+        <w:fldChar w:fldCharType="begin"/>
       </w:r>
       <w:r>
         <w:rPr>
           <w:rFonts w:eastAsiaTheme="minorEastAsia"/>
           <w:lang w:eastAsia="zh-CN"/>
         </w:rPr>
+        <w:instrText xml:space="preserve"> REF _Ref151925503 \h  \* MERGEFORMAT </w:instrText>
       </w:r>
       <w:r>
         <w:rPr>
           <w:rFonts w:eastAsiaTheme="minorEastAsia"/>
           <w:lang w:eastAsia="zh-CN"/>
         </w:rPr>
-        <w:instrText xml:space="preserve"> \* MERGEFORMAT </w:instrText>
       </w:r>
       <w:r>
         <w:rPr>
@@ -4560,56 +4248,49 @@
           <w:rFonts w:eastAsiaTheme="minorEastAsia"/>
           <w:lang w:eastAsia="zh-CN"/>
         </w:rPr>
-        <w:t>S</w:t>
-      </w:r>
+        <w:t>Similar to</w:t>
+      </w:r>
+      <w:proofErr w:type="gramEnd"/>
       <w:r>
         <w:rPr>
           <w:rFonts w:eastAsiaTheme="minorEastAsia"/>
           <w:lang w:eastAsia="zh-CN"/>
         </w:rPr>
-        <w:t>imilar to</w:t>
-      </w:r>
-      <w:proofErr w:type="gramEnd"/>
+        <w:t xml:space="preserve"> the Frozen Lake problem, iterations are crucial for achieving higher rewards in Forest Management. A higher number of iterations allows for better exploration of the decision space, but also significantly increases </w:t>
+      </w:r>
       <w:r>
         <w:rPr>
           <w:rFonts w:eastAsiaTheme="minorEastAsia"/>
           <w:lang w:eastAsia="zh-CN"/>
         </w:rPr>
-        <w:t xml:space="preserve"> the Frozen Lake problem, iterations are crucial for achieving higher rewards in Forest Management. A higher number of iterations allows for better exploration of the decision space, but also significantly increases </w:t>
+        <w:t>the time required.</w:t>
       </w:r>
       <w:r>
         <w:rPr>
           <w:rFonts w:eastAsiaTheme="minorEastAsia"/>
           <w:lang w:eastAsia="zh-CN"/>
         </w:rPr>
-        <w:t>the time required.</w:t>
+        <w:t xml:space="preserve"> </w:t>
       </w:r>
       <w:r>
         <w:rPr>
           <w:rFonts w:eastAsiaTheme="minorEastAsia"/>
           <w:lang w:eastAsia="zh-CN"/>
         </w:rPr>
-        <w:t xml:space="preserve"> </w:t>
+        <w:t>Notably, even at 10^7 iterations, the rewards reached a maximum of only 2.8, significantly lower than the over 10 rewards observed in Value and Policy Iteration. This discrepancy could be due to Q-Learning's model-free nature, which might struggle in complex environments like the 500-state Forest Management scenario, where understanding long-term consequences of actions is vital.</w:t>
       </w:r>
       <w:r>
         <w:rPr>
           <w:rFonts w:eastAsiaTheme="minorEastAsia"/>
           <w:lang w:eastAsia="zh-CN"/>
         </w:rPr>
-        <w:t>Notably, even at 10^7 iterations, the rewards reached a maximum of only 2.8, significantly lower than the over 10 rewards observed in Value and Policy Iteration. This discrepancy could be due to Q-Learning's model-free nature, which might struggle in complex environments like the 500-state Forest Management scenario, where understanding long-term consequences of actions is vital.</w:t>
+        <w:t xml:space="preserve"> </w:t>
       </w:r>
       <w:r>
         <w:rPr>
           <w:rFonts w:eastAsiaTheme="minorEastAsia"/>
           <w:lang w:eastAsia="zh-CN"/>
         </w:rPr>
-        <w:t xml:space="preserve"> </w:t>
-      </w:r>
-      <w:r>
-        <w:rPr>
-          <w:rFonts w:eastAsiaTheme="minorEastAsia"/>
-          <w:lang w:eastAsia="zh-CN"/>
-        </w:rPr>
         <w:t>Enhancing Q-Learning's performance in this context could involve fine-tuning the balance between exploration and exploitation, adjusting learning rates, and possibly integrating more nuanced reward structures to better guide the learning process.</w:t>
       </w:r>
     </w:p>
@@ -4660,10 +4341,7 @@
         <w:t xml:space="preserve"> a</w:t>
       </w:r>
       <w:r>
-        <w:t xml:space="preserve">). </w:t>
-      </w:r>
-      <w:r>
-        <w:t>The difference in the policy generated by Q-Learning compared to Value and Policy Iteration could stem from its different approach</w:t>
+        <w:t>). The difference in the policy generated by Q-Learning compared to Value and Policy Iteration could stem from its different approach</w:t>
       </w:r>
       <w:r>
         <w:t xml:space="preserve"> to learning. Q-Learning, being model-free, derives its policy solely based on rewards received and actions taken, without an underlying model of the environment. This can lead to different strategic preferences, especially in a complex setting like the 500-state Forest Management, where the long-term implications of actions are not immediately apparent.</w:t>
@@ -4952,13 +4630,7 @@
         <w:t>Q-Learning</w:t>
       </w:r>
       <w:r>
-        <w:t xml:space="preserve"> shows promise in less complex environments but struggles with scalability in larger state spaces or in scenarios where long-term strategic planning is crucial.</w:t>
-      </w:r>
-      <w:r>
-        <w:t xml:space="preserve"> </w:t>
-      </w:r>
-      <w:r>
-        <w:t>For Q-Learning, integrating more nuanced reward structures or combining model-based and model-free elements could improve outcomes. Fine-tuning key parameters such as discount rates, learning rates, and decay rates is essential for all algorithms, especially in complex environments. Addressing scalability issues in Q-Learning might involve incorporating advanced techniques like function approximation or deep learning. This comparative analysis underscores the importance of selecting the right algorithm for a given problem and the potential benefits of customizing and combining approaches for complex, large-scale decision-making scenarios.</w:t>
+        <w:t xml:space="preserve"> shows promise in less complex environments but struggles with scalability in larger state spaces or in scenarios where long-term strategic planning is crucial. For Q-Learning, integrating more nuanced reward structures or combining model-based and model-free elements could improve outcomes. Fine-tuning key parameters such as discount rates, learning rates, and decay rates is essential for all algorithms, especially in complex environments. Addressing scalability issues in Q-Learning might involve incorporating advanced techniques like function approximation or deep learning. This comparative analysis underscores the importance of selecting the right algorithm for a given problem and the potential benefits of customizing and combining approaches for complex, large-scale decision-making scenarios.</w:t>
       </w:r>
     </w:p>
     <w:sectPr>

</xml_diff>